<commit_message>
in/ xem trước bán trực tiếp
</commit_message>
<xml_diff>
--- a/src/main/resources/reports/bandaugia/Biên bản lấy mẫu bàn giao mẫu lương thực.docx
+++ b/src/main/resources/reports/bandaugia/Biên bản lấy mẫu bàn giao mẫu lương thực.docx
@@ -48,13 +48,79 @@
           <w:color w:val="000000"/>
         </w:rPr>
       </w:pPr>
+      <w:proofErr w:type="spellStart"/>
       <w:r>
         <w:rPr>
           <w:b/>
           <w:color w:val="000000"/>
         </w:rPr>
-        <w:t>Độc lập - Tự do - Hạnh phúc</w:t>
-      </w:r>
+        <w:t>Độc</w:t>
+      </w:r>
+      <w:proofErr w:type="spellEnd"/>
+      <w:r>
+        <w:rPr>
+          <w:b/>
+          <w:color w:val="000000"/>
+        </w:rPr>
+        <w:t xml:space="preserve"> </w:t>
+      </w:r>
+      <w:proofErr w:type="spellStart"/>
+      <w:r>
+        <w:rPr>
+          <w:b/>
+          <w:color w:val="000000"/>
+        </w:rPr>
+        <w:t>lập</w:t>
+      </w:r>
+      <w:proofErr w:type="spellEnd"/>
+      <w:r>
+        <w:rPr>
+          <w:b/>
+          <w:color w:val="000000"/>
+        </w:rPr>
+        <w:t xml:space="preserve"> - </w:t>
+      </w:r>
+      <w:proofErr w:type="spellStart"/>
+      <w:r>
+        <w:rPr>
+          <w:b/>
+          <w:color w:val="000000"/>
+        </w:rPr>
+        <w:t>Tự</w:t>
+      </w:r>
+      <w:proofErr w:type="spellEnd"/>
+      <w:r>
+        <w:rPr>
+          <w:b/>
+          <w:color w:val="000000"/>
+        </w:rPr>
+        <w:t xml:space="preserve"> do - </w:t>
+      </w:r>
+      <w:proofErr w:type="spellStart"/>
+      <w:r>
+        <w:rPr>
+          <w:b/>
+          <w:color w:val="000000"/>
+        </w:rPr>
+        <w:t>Hạnh</w:t>
+      </w:r>
+      <w:proofErr w:type="spellEnd"/>
+      <w:r>
+        <w:rPr>
+          <w:b/>
+          <w:color w:val="000000"/>
+        </w:rPr>
+        <w:t xml:space="preserve"> </w:t>
+      </w:r>
+      <w:proofErr w:type="spellStart"/>
+      <w:r>
+        <w:rPr>
+          <w:b/>
+          <w:color w:val="000000"/>
+        </w:rPr>
+        <w:t>phúc</w:t>
+      </w:r>
+      <w:proofErr w:type="spellEnd"/>
     </w:p>
     <w:p>
       <w:pPr>
@@ -115,7 +181,7 @@
               </wp:anchor>
             </w:drawing>
           </mc:Choice>
-          <mc:Fallback xmlns:sl="http://schemas.openxmlformats.org/schemaLibrary/2006/main" xmlns:a="http://schemas.openxmlformats.org/drawingml/2006/main" xmlns:pic="http://schemas.openxmlformats.org/drawingml/2006/picture" xmlns:c="http://schemas.openxmlformats.org/drawingml/2006/chart" xmlns:lc="http://schemas.openxmlformats.org/drawingml/2006/lockedCanvas" xmlns:dgm="http://schemas.openxmlformats.org/drawingml/2006/diagram">
+          <mc:Fallback xmlns:dgm="http://schemas.openxmlformats.org/drawingml/2006/diagram" xmlns:lc="http://schemas.openxmlformats.org/drawingml/2006/lockedCanvas" xmlns:c="http://schemas.openxmlformats.org/drawingml/2006/chart" xmlns:pic="http://schemas.openxmlformats.org/drawingml/2006/picture" xmlns:a="http://schemas.openxmlformats.org/drawingml/2006/main" xmlns:sl="http://schemas.openxmlformats.org/schemaLibrary/2006/main">
             <w:drawing>
               <wp:anchor allowOverlap="1" behindDoc="0" distB="0" distT="0" distL="114300" distR="114300" hidden="0" layoutInCell="1" locked="0" relativeHeight="0" simplePos="0">
                 <wp:simplePos x="0" y="0"/>
@@ -242,11 +308,19 @@
           <w:color w:val="000000"/>
         </w:rPr>
       </w:pPr>
-      <w:r>
-        <w:rPr>
-          <w:color w:val="000000"/>
-        </w:rPr>
-        <w:t xml:space="preserve">Số: </w:t>
+      <w:proofErr w:type="spellStart"/>
+      <w:r>
+        <w:rPr>
+          <w:color w:val="000000"/>
+        </w:rPr>
+        <w:t>Số</w:t>
+      </w:r>
+      <w:proofErr w:type="spellEnd"/>
+      <w:r>
+        <w:rPr>
+          <w:color w:val="000000"/>
+        </w:rPr>
+        <w:t xml:space="preserve">: </w:t>
       </w:r>
       <w:r>
         <w:rPr>
@@ -289,49 +363,78 @@
         <w:ind w:firstLine="720"/>
         <w:jc w:val="both"/>
       </w:pPr>
-      <w:r>
-        <w:t xml:space="preserve">Căn cứ Hợp đồng số </w:t>
-      </w:r>
-      <w:r>
-        <w:fldChar w:fldCharType="begin"/>
-      </w:r>
-      <w:r>
-        <w:instrText xml:space="preserve"> MERGEFIELD  $!data.soHopDong  \* MERGEFORMAT </w:instrText>
-      </w:r>
-      <w:r>
-        <w:fldChar w:fldCharType="separate"/>
-      </w:r>
-      <w:r>
-        <w:rPr>
-          <w:noProof/>
-        </w:rPr>
-        <w:t>«$!data.soHopDong»</w:t>
-      </w:r>
-      <w:r>
-        <w:rPr>
-          <w:noProof/>
-        </w:rPr>
-        <w:fldChar w:fldCharType="end"/>
-      </w:r>
-      <w:r>
-        <w:t xml:space="preserve"> ký ngày </w:t>
-      </w:r>
-      <w:fldSimple w:instr=" MERGEFIELD  #if($!data.ngayKyHopDong)$dateTool.format('dd/MM/yyyy',$dateTool.toDate('yyyy-MM-dd',$!data.ngayKyHopDong))#end  \* MERGEFORMAT ">
+      <w:proofErr w:type="spellStart"/>
+      <w:r>
+        <w:t>Căn</w:t>
+      </w:r>
+      <w:proofErr w:type="spellEnd"/>
+      <w:r>
+        <w:t xml:space="preserve"> </w:t>
+      </w:r>
+      <w:proofErr w:type="spellStart"/>
+      <w:r>
+        <w:t>cư</w:t>
+      </w:r>
+      <w:proofErr w:type="spellEnd"/>
+      <w:r>
+        <w:t xml:space="preserve">́ </w:t>
+      </w:r>
+      <w:proofErr w:type="spellStart"/>
+      <w:r>
+        <w:t>Hợp</w:t>
+      </w:r>
+      <w:proofErr w:type="spellEnd"/>
+      <w:r>
+        <w:t xml:space="preserve"> </w:t>
+      </w:r>
+      <w:proofErr w:type="spellStart"/>
+      <w:r>
+        <w:t>đồng</w:t>
+      </w:r>
+      <w:proofErr w:type="spellEnd"/>
+      <w:r>
+        <w:t xml:space="preserve"> </w:t>
+      </w:r>
+      <w:proofErr w:type="spellStart"/>
+      <w:r>
+        <w:t>số</w:t>
+      </w:r>
+      <w:proofErr w:type="spellEnd"/>
+      <w:r>
+        <w:t xml:space="preserve"> </w:t>
+      </w:r>
+      <w:fldSimple w:instr=" MERGEFIELD  $!data.soHopDong  \* MERGEFORMAT ">
         <w:r>
           <w:rPr>
             <w:noProof/>
           </w:rPr>
-          <w:t>«#if($!data.ngayKyHopDong)$dateTool.forma»</w:t>
+          <w:t>«$!data.soHopDong»</w:t>
         </w:r>
       </w:fldSimple>
       <w:r>
-        <w:t xml:space="preserve"> giữa Tổng cục Dự trữ Nhà nước với </w:t>
+        <w:t xml:space="preserve"> </w:t>
+      </w:r>
+      <w:proofErr w:type="spellStart"/>
+      <w:r>
+        <w:t>ký</w:t>
+      </w:r>
+      <w:proofErr w:type="spellEnd"/>
+      <w:r>
+        <w:t xml:space="preserve"> </w:t>
+      </w:r>
+      <w:proofErr w:type="spellStart"/>
+      <w:r>
+        <w:t>ngày</w:t>
+      </w:r>
+      <w:proofErr w:type="spellEnd"/>
+      <w:r>
+        <w:t xml:space="preserve"> </w:t>
       </w:r>
       <w:r>
         <w:fldChar w:fldCharType="begin"/>
       </w:r>
       <w:r>
-        <w:instrText xml:space="preserve"> MERGEFIELD  $!data.toChucCaNhan  \* MERGEFORMAT </w:instrText>
+        <w:instrText xml:space="preserve"> MERGEFIELD  #if($!data.ngayKyHopDong)$dateTool.format('dd/MM/yyyy',$dateTool.toDate('yyyy-MM-dd',$!data.ngayKyHopDong))#end  \* MERGEFORMAT </w:instrText>
       </w:r>
       <w:r>
         <w:fldChar w:fldCharType="separate"/>
@@ -340,7 +443,7 @@
         <w:rPr>
           <w:noProof/>
         </w:rPr>
-        <w:t>«$!data.toChucCaNhan»</w:t>
+        <w:t>«#if($!data.ngayKyHopDong)$dateTool.forma»</w:t>
       </w:r>
       <w:r>
         <w:rPr>
@@ -348,6 +451,81 @@
         </w:rPr>
         <w:fldChar w:fldCharType="end"/>
       </w:r>
+      <w:r>
+        <w:t xml:space="preserve"> </w:t>
+      </w:r>
+      <w:proofErr w:type="spellStart"/>
+      <w:r>
+        <w:t>giữa</w:t>
+      </w:r>
+      <w:proofErr w:type="spellEnd"/>
+      <w:r>
+        <w:t xml:space="preserve"> </w:t>
+      </w:r>
+      <w:proofErr w:type="spellStart"/>
+      <w:r>
+        <w:t>Tổng</w:t>
+      </w:r>
+      <w:proofErr w:type="spellEnd"/>
+      <w:r>
+        <w:t xml:space="preserve"> </w:t>
+      </w:r>
+      <w:proofErr w:type="spellStart"/>
+      <w:r>
+        <w:t>cục</w:t>
+      </w:r>
+      <w:proofErr w:type="spellEnd"/>
+      <w:r>
+        <w:t xml:space="preserve"> </w:t>
+      </w:r>
+      <w:proofErr w:type="spellStart"/>
+      <w:r>
+        <w:t>Dự</w:t>
+      </w:r>
+      <w:proofErr w:type="spellEnd"/>
+      <w:r>
+        <w:t xml:space="preserve"> </w:t>
+      </w:r>
+      <w:proofErr w:type="spellStart"/>
+      <w:r>
+        <w:t>trữ</w:t>
+      </w:r>
+      <w:proofErr w:type="spellEnd"/>
+      <w:r>
+        <w:t xml:space="preserve"> </w:t>
+      </w:r>
+      <w:proofErr w:type="spellStart"/>
+      <w:r>
+        <w:t>Nhà</w:t>
+      </w:r>
+      <w:proofErr w:type="spellEnd"/>
+      <w:r>
+        <w:t xml:space="preserve"> </w:t>
+      </w:r>
+      <w:proofErr w:type="spellStart"/>
+      <w:r>
+        <w:t>nước</w:t>
+      </w:r>
+      <w:proofErr w:type="spellEnd"/>
+      <w:r>
+        <w:t xml:space="preserve"> </w:t>
+      </w:r>
+      <w:proofErr w:type="spellStart"/>
+      <w:r>
+        <w:t>với</w:t>
+      </w:r>
+      <w:proofErr w:type="spellEnd"/>
+      <w:r>
+        <w:t xml:space="preserve"> </w:t>
+      </w:r>
+      <w:fldSimple w:instr=" MERGEFIELD  $!data.toChucCaNhan  \* MERGEFORMAT ">
+        <w:r>
+          <w:rPr>
+            <w:noProof/>
+          </w:rPr>
+          <w:t>«$!data.toChucCaNhan»</w:t>
+        </w:r>
+      </w:fldSimple>
     </w:p>
     <w:p>
       <w:pPr>
@@ -355,8 +533,21 @@
         <w:ind w:firstLine="720"/>
         <w:jc w:val="both"/>
       </w:pPr>
-      <w:r>
-        <w:t xml:space="preserve">Căn cứ </w:t>
+      <w:proofErr w:type="spellStart"/>
+      <w:r>
+        <w:t>Căn</w:t>
+      </w:r>
+      <w:proofErr w:type="spellEnd"/>
+      <w:r>
+        <w:t xml:space="preserve"> </w:t>
+      </w:r>
+      <w:proofErr w:type="spellStart"/>
+      <w:r>
+        <w:t>cứ</w:t>
+      </w:r>
+      <w:proofErr w:type="spellEnd"/>
+      <w:r>
+        <w:t xml:space="preserve"> </w:t>
       </w:r>
       <w:sdt>
         <w:sdtPr>
@@ -369,36 +560,68 @@
         </w:sdtContent>
       </w:sdt>
       <w:r>
-        <w:t xml:space="preserve">[Quy chuẩn, tiêu chuẩn] </w:t>
+        <w:t>[</w:t>
+      </w:r>
+      <w:proofErr w:type="spellStart"/>
+      <w:r>
+        <w:t>Quy</w:t>
+      </w:r>
+      <w:proofErr w:type="spellEnd"/>
+      <w:r>
+        <w:t xml:space="preserve"> </w:t>
+      </w:r>
+      <w:proofErr w:type="spellStart"/>
+      <w:r>
+        <w:t>chuẩn</w:t>
+      </w:r>
+      <w:proofErr w:type="spellEnd"/>
+      <w:r>
+        <w:t xml:space="preserve">, </w:t>
+      </w:r>
+      <w:proofErr w:type="spellStart"/>
+      <w:r>
+        <w:t>tiêu</w:t>
+      </w:r>
+      <w:proofErr w:type="spellEnd"/>
+      <w:r>
+        <w:t xml:space="preserve"> </w:t>
+      </w:r>
+      <w:proofErr w:type="spellStart"/>
+      <w:r>
+        <w:t>chuẩn</w:t>
+      </w:r>
+      <w:proofErr w:type="spellEnd"/>
+      <w:r>
+        <w:t xml:space="preserve">] </w:t>
       </w:r>
       <w:commentRangeEnd w:id="0"/>
       <w:r>
         <w:commentReference w:id="0"/>
       </w:r>
-      <w:r>
-        <w:t xml:space="preserve">đối với </w:t>
-      </w:r>
-      <w:r>
-        <w:fldChar w:fldCharType="begin"/>
-      </w:r>
-      <w:r>
-        <w:instrText xml:space="preserve"> MERGEFIELD  $!data.tenCloaiVthh  \* MERGEFORMAT </w:instrText>
-      </w:r>
-      <w:r>
-        <w:fldChar w:fldCharType="separate"/>
-      </w:r>
-      <w:r>
-        <w:rPr>
-          <w:noProof/>
-        </w:rPr>
-        <w:t>«$!data.tenCloaiVthh»</w:t>
-      </w:r>
-      <w:r>
-        <w:rPr>
-          <w:noProof/>
-        </w:rPr>
-        <w:fldChar w:fldCharType="end"/>
-      </w:r>
+      <w:proofErr w:type="spellStart"/>
+      <w:r>
+        <w:t>đối</w:t>
+      </w:r>
+      <w:proofErr w:type="spellEnd"/>
+      <w:r>
+        <w:t xml:space="preserve"> </w:t>
+      </w:r>
+      <w:proofErr w:type="spellStart"/>
+      <w:r>
+        <w:t>với</w:t>
+      </w:r>
+      <w:proofErr w:type="spellEnd"/>
+      <w:r>
+        <w:t xml:space="preserve"> </w:t>
+      </w:r>
+      <w:fldSimple w:instr=" MERGEFIELD  $!data.tenCloaiVthh  \* MERGEFORMAT ">
+        <w:r>
+          <w:rPr>
+            <w:noProof/>
+          </w:rPr>
+          <w:t>«$!data.tenCloaiVthh»</w:t>
+        </w:r>
+      </w:fldSimple>
       <w:r>
         <w:t>.</w:t>
       </w:r>
@@ -416,59 +639,75 @@
         <w:ind w:firstLine="720"/>
         <w:jc w:val="both"/>
       </w:pPr>
-      <w:r>
-        <w:t xml:space="preserve">Hôm nay, ngày </w:t>
-      </w:r>
-      <w:r>
-        <w:fldChar w:fldCharType="begin"/>
-      </w:r>
-      <w:r>
-        <w:instrText xml:space="preserve"> MERGEFIELD  #if($data.ngayLayMau)$dateTool.format('dd/MM/yyyy',$dateTool.toDate('yyyy-MM-dd',$data.ngayLayMau))#end  \* MERGEFORMAT </w:instrText>
-      </w:r>
-      <w:r>
-        <w:fldChar w:fldCharType="separate"/>
-      </w:r>
-      <w:r>
-        <w:rPr>
-          <w:noProof/>
-        </w:rPr>
-        <w:t>«#if($data.ngayLayMau)$dateTool.format('d»</w:t>
-      </w:r>
-      <w:r>
-        <w:rPr>
-          <w:noProof/>
-        </w:rPr>
-        <w:fldChar w:fldCharType="end"/>
-      </w:r>
-      <w:r>
-        <w:t xml:space="preserve">, tại </w:t>
-      </w:r>
-      <w:r>
-        <w:fldChar w:fldCharType="begin"/>
-      </w:r>
-      <w:r>
-        <w:instrText xml:space="preserve"> MERGEFIELD  $!data.tenDvi  \*</w:instrText>
-      </w:r>
-      <w:r>
-        <w:instrText xml:space="preserve"> MERGEFORMAT </w:instrText>
-      </w:r>
-      <w:r>
-        <w:fldChar w:fldCharType="separate"/>
-      </w:r>
-      <w:r>
-        <w:rPr>
-          <w:noProof/>
-        </w:rPr>
-        <w:t>«$!data.tenDvi»</w:t>
-      </w:r>
-      <w:r>
-        <w:rPr>
-          <w:noProof/>
-        </w:rPr>
-        <w:fldChar w:fldCharType="end"/>
-      </w:r>
-      <w:r>
-        <w:t>, chúng tôi gồm:</w:t>
+      <w:proofErr w:type="spellStart"/>
+      <w:r>
+        <w:t>Hôm</w:t>
+      </w:r>
+      <w:proofErr w:type="spellEnd"/>
+      <w:r>
+        <w:t xml:space="preserve"> nay, </w:t>
+      </w:r>
+      <w:proofErr w:type="spellStart"/>
+      <w:r>
+        <w:t>ngày</w:t>
+      </w:r>
+      <w:proofErr w:type="spellEnd"/>
+      <w:r>
+        <w:t xml:space="preserve"> </w:t>
+      </w:r>
+      <w:fldSimple w:instr=" MERGEFIELD  #if($data.ngayLayMau)$dateTool.format('dd/MM/yyyy',$dateTool.toDate('yyyy-MM-dd',$data.ngayLayMau))#end  \* MERGEFORMAT ">
+        <w:r>
+          <w:rPr>
+            <w:noProof/>
+          </w:rPr>
+          <w:t>«#if($data.ngayLayMau)$dateTool.format('d»</w:t>
+        </w:r>
+      </w:fldSimple>
+      <w:r>
+        <w:t xml:space="preserve">, </w:t>
+      </w:r>
+      <w:proofErr w:type="spellStart"/>
+      <w:r>
+        <w:t>tại</w:t>
+      </w:r>
+      <w:proofErr w:type="spellEnd"/>
+      <w:r>
+        <w:t xml:space="preserve"> </w:t>
+      </w:r>
+      <w:fldSimple w:instr=" MERGEFIELD  $!data.tenDvi  \* MERGEFORMAT ">
+        <w:r>
+          <w:rPr>
+            <w:noProof/>
+          </w:rPr>
+          <w:t>«$!data.tenDvi»</w:t>
+        </w:r>
+      </w:fldSimple>
+      <w:r>
+        <w:t xml:space="preserve">, </w:t>
+      </w:r>
+      <w:proofErr w:type="spellStart"/>
+      <w:r>
+        <w:t>chúng</w:t>
+      </w:r>
+      <w:proofErr w:type="spellEnd"/>
+      <w:r>
+        <w:t xml:space="preserve"> </w:t>
+      </w:r>
+      <w:proofErr w:type="spellStart"/>
+      <w:r>
+        <w:t>tôi</w:t>
+      </w:r>
+      <w:proofErr w:type="spellEnd"/>
+      <w:r>
+        <w:t xml:space="preserve"> </w:t>
+      </w:r>
+      <w:proofErr w:type="spellStart"/>
+      <w:r>
+        <w:t>gồm</w:t>
+      </w:r>
+      <w:proofErr w:type="spellEnd"/>
+      <w:r>
+        <w:t>:</w:t>
       </w:r>
     </w:p>
     <w:p>
@@ -483,7 +722,63 @@
         <w:rPr>
           <w:b/>
         </w:rPr>
-        <w:t>I. Thành phần lấy mẫu:</w:t>
+        <w:t xml:space="preserve">I. </w:t>
+      </w:r>
+      <w:proofErr w:type="spellStart"/>
+      <w:r>
+        <w:rPr>
+          <w:b/>
+        </w:rPr>
+        <w:t>Thành</w:t>
+      </w:r>
+      <w:proofErr w:type="spellEnd"/>
+      <w:r>
+        <w:rPr>
+          <w:b/>
+        </w:rPr>
+        <w:t xml:space="preserve"> </w:t>
+      </w:r>
+      <w:proofErr w:type="spellStart"/>
+      <w:r>
+        <w:rPr>
+          <w:b/>
+        </w:rPr>
+        <w:t>phần</w:t>
+      </w:r>
+      <w:proofErr w:type="spellEnd"/>
+      <w:r>
+        <w:rPr>
+          <w:b/>
+        </w:rPr>
+        <w:t xml:space="preserve"> </w:t>
+      </w:r>
+      <w:proofErr w:type="spellStart"/>
+      <w:r>
+        <w:rPr>
+          <w:b/>
+        </w:rPr>
+        <w:t>lấy</w:t>
+      </w:r>
+      <w:proofErr w:type="spellEnd"/>
+      <w:r>
+        <w:rPr>
+          <w:b/>
+        </w:rPr>
+        <w:t xml:space="preserve"> </w:t>
+      </w:r>
+      <w:proofErr w:type="spellStart"/>
+      <w:r>
+        <w:rPr>
+          <w:b/>
+        </w:rPr>
+        <w:t>mẫu</w:t>
+      </w:r>
+      <w:proofErr w:type="spellEnd"/>
+      <w:r>
+        <w:rPr>
+          <w:b/>
+        </w:rPr>
+        <w:t>:</w:t>
       </w:r>
     </w:p>
     <w:tbl>
@@ -541,12 +836,70 @@
                 <w:rFonts w:ascii="Times New Roman" w:hAnsi="Times New Roman" w:cs="Times New Roman"/>
               </w:rPr>
             </w:pPr>
+            <w:proofErr w:type="spellStart"/>
             <w:r>
               <w:rPr>
                 <w:rFonts w:ascii="Times New Roman" w:hAnsi="Times New Roman" w:cs="Times New Roman"/>
               </w:rPr>
-              <w:t>Họ và tên – Chức vụ</w:t>
-            </w:r>
+              <w:t>Họ</w:t>
+            </w:r>
+            <w:proofErr w:type="spellEnd"/>
+            <w:r>
+              <w:rPr>
+                <w:rFonts w:ascii="Times New Roman" w:hAnsi="Times New Roman" w:cs="Times New Roman"/>
+              </w:rPr>
+              <w:t xml:space="preserve"> </w:t>
+            </w:r>
+            <w:proofErr w:type="spellStart"/>
+            <w:r>
+              <w:rPr>
+                <w:rFonts w:ascii="Times New Roman" w:hAnsi="Times New Roman" w:cs="Times New Roman"/>
+              </w:rPr>
+              <w:t>và</w:t>
+            </w:r>
+            <w:proofErr w:type="spellEnd"/>
+            <w:r>
+              <w:rPr>
+                <w:rFonts w:ascii="Times New Roman" w:hAnsi="Times New Roman" w:cs="Times New Roman"/>
+              </w:rPr>
+              <w:t xml:space="preserve"> </w:t>
+            </w:r>
+            <w:proofErr w:type="spellStart"/>
+            <w:r>
+              <w:rPr>
+                <w:rFonts w:ascii="Times New Roman" w:hAnsi="Times New Roman" w:cs="Times New Roman"/>
+              </w:rPr>
+              <w:t>tên</w:t>
+            </w:r>
+            <w:proofErr w:type="spellEnd"/>
+            <w:r>
+              <w:rPr>
+                <w:rFonts w:ascii="Times New Roman" w:hAnsi="Times New Roman" w:cs="Times New Roman"/>
+              </w:rPr>
+              <w:t xml:space="preserve"> – </w:t>
+            </w:r>
+            <w:proofErr w:type="spellStart"/>
+            <w:r>
+              <w:rPr>
+                <w:rFonts w:ascii="Times New Roman" w:hAnsi="Times New Roman" w:cs="Times New Roman"/>
+              </w:rPr>
+              <w:t>Chức</w:t>
+            </w:r>
+            <w:proofErr w:type="spellEnd"/>
+            <w:r>
+              <w:rPr>
+                <w:rFonts w:ascii="Times New Roman" w:hAnsi="Times New Roman" w:cs="Times New Roman"/>
+              </w:rPr>
+              <w:t xml:space="preserve"> </w:t>
+            </w:r>
+            <w:proofErr w:type="spellStart"/>
+            <w:r>
+              <w:rPr>
+                <w:rFonts w:ascii="Times New Roman" w:hAnsi="Times New Roman" w:cs="Times New Roman"/>
+              </w:rPr>
+              <w:t>vụ</w:t>
+            </w:r>
+            <w:proofErr w:type="spellEnd"/>
           </w:p>
         </w:tc>
         <w:tc>
@@ -561,12 +914,28 @@
                 <w:rFonts w:ascii="Times New Roman" w:hAnsi="Times New Roman" w:cs="Times New Roman"/>
               </w:rPr>
             </w:pPr>
+            <w:proofErr w:type="spellStart"/>
             <w:r>
               <w:rPr>
                 <w:rFonts w:ascii="Times New Roman" w:hAnsi="Times New Roman" w:cs="Times New Roman"/>
               </w:rPr>
-              <w:t>Đại diện</w:t>
-            </w:r>
+              <w:t>Đại</w:t>
+            </w:r>
+            <w:proofErr w:type="spellEnd"/>
+            <w:r>
+              <w:rPr>
+                <w:rFonts w:ascii="Times New Roman" w:hAnsi="Times New Roman" w:cs="Times New Roman"/>
+              </w:rPr>
+              <w:t xml:space="preserve"> </w:t>
+            </w:r>
+            <w:proofErr w:type="spellStart"/>
+            <w:r>
+              <w:rPr>
+                <w:rFonts w:ascii="Times New Roman" w:hAnsi="Times New Roman" w:cs="Times New Roman"/>
+              </w:rPr>
+              <w:t>diện</w:t>
+            </w:r>
+            <w:proofErr w:type="spellEnd"/>
           </w:p>
         </w:tc>
       </w:tr>
@@ -624,28 +993,14 @@
             <w:r>
               <w:fldChar w:fldCharType="end"/>
             </w:r>
-            <w:r>
-              <w:fldChar w:fldCharType="begin"/>
-            </w:r>
-            <w:r>
-              <w:rPr>
-                <w:rFonts w:ascii="Times New Roman" w:hAnsi="Times New Roman" w:cs="Times New Roman"/>
-              </w:rPr>
-              <w:instrText xml:space="preserve"> MERGEFIELD  $d.ten  \* MERGEFORMAT </w:instrText>
-            </w:r>
-            <w:r>
-              <w:fldChar w:fldCharType="separate"/>
-            </w:r>
-            <w:r>
-              <w:rPr>
-                <w:rFonts w:ascii="Times New Roman" w:hAnsi="Times New Roman" w:cs="Times New Roman"/>
-                <w:noProof/>
-              </w:rPr>
-              <w:t>«$d.ten»</w:t>
-            </w:r>
-            <w:r>
-              <w:fldChar w:fldCharType="end"/>
-            </w:r>
+            <w:fldSimple w:instr=" MERGEFIELD  $!d.ten  \* MERGEFORMAT ">
+              <w:r>
+                <w:rPr>
+                  <w:noProof/>
+                </w:rPr>
+                <w:t>«$!d.ten»</w:t>
+              </w:r>
+            </w:fldSimple>
             <w:r>
               <w:fldChar w:fldCharType="begin"/>
             </w:r>
@@ -681,28 +1036,14 @@
                 <w:rFonts w:ascii="Times New Roman" w:hAnsi="Times New Roman" w:cs="Times New Roman"/>
               </w:rPr>
             </w:pPr>
-            <w:r>
-              <w:fldChar w:fldCharType="begin"/>
-            </w:r>
-            <w:r>
-              <w:rPr>
-                <w:rFonts w:ascii="Times New Roman" w:hAnsi="Times New Roman" w:cs="Times New Roman"/>
-              </w:rPr>
-              <w:instrText xml:space="preserve"> MERGEFIELD  $d.loai  \* MERGEFORMAT </w:instrText>
-            </w:r>
-            <w:r>
-              <w:fldChar w:fldCharType="separate"/>
-            </w:r>
-            <w:r>
-              <w:rPr>
-                <w:rFonts w:ascii="Times New Roman" w:hAnsi="Times New Roman" w:cs="Times New Roman"/>
-                <w:noProof/>
-              </w:rPr>
-              <w:t>«$d.loai»</w:t>
-            </w:r>
-            <w:r>
-              <w:fldChar w:fldCharType="end"/>
-            </w:r>
+            <w:fldSimple w:instr=" MERGEFIELD  $!d.loai  \* MERGEFORMAT ">
+              <w:r>
+                <w:rPr>
+                  <w:noProof/>
+                </w:rPr>
+                <w:t>«$!d.loai»</w:t>
+              </w:r>
+            </w:fldSimple>
           </w:p>
         </w:tc>
       </w:tr>
@@ -713,83 +1054,190 @@
         <w:ind w:firstLine="720"/>
         <w:jc w:val="both"/>
       </w:pPr>
-      <w:r>
-        <w:t xml:space="preserve">Cùng nhau tiền hành lấy mẫu để kiểm tra các chỉ tiêu kỹ thuật của </w:t>
-      </w:r>
-      <w:r>
-        <w:fldChar w:fldCharType="begin"/>
-      </w:r>
-      <w:r>
-        <w:instrText xml:space="preserve"> MERGEFIELD  $!da</w:instrText>
-      </w:r>
-      <w:r>
-        <w:instrText xml:space="preserve">ta.tenCloaiVthh  \* MERGEFORMAT </w:instrText>
-      </w:r>
-      <w:r>
-        <w:fldChar w:fldCharType="separate"/>
-      </w:r>
-      <w:r>
-        <w:rPr>
-          <w:noProof/>
-        </w:rPr>
-        <w:t>«$!data.tenCloaiVthh»</w:t>
-      </w:r>
-      <w:r>
-        <w:rPr>
-          <w:noProof/>
-        </w:rPr>
-        <w:fldChar w:fldCharType="end"/>
-      </w:r>
-      <w:r>
-        <w:t xml:space="preserve"> tại </w:t>
-      </w:r>
-      <w:r>
-        <w:fldChar w:fldCharType="begin"/>
-      </w:r>
-      <w:r>
-        <w:instrText xml:space="preserve"> MERGEFIELD  $!data.tenDvi  \* MERGEFORMAT </w:instrText>
-      </w:r>
-      <w:r>
-        <w:fldChar w:fldCharType="separate"/>
-      </w:r>
-      <w:r>
-        <w:rPr>
-          <w:noProof/>
-        </w:rPr>
-        <w:t>«$!data.tenDvi»</w:t>
-      </w:r>
-      <w:r>
-        <w:rPr>
-          <w:noProof/>
-        </w:rPr>
-        <w:fldChar w:fldCharType="end"/>
-      </w:r>
-      <w:r>
-        <w:t xml:space="preserve"> thuộc </w:t>
-      </w:r>
-      <w:r>
-        <w:fldChar w:fldCharType="begin"/>
-      </w:r>
-      <w:r>
-        <w:instrText xml:space="preserve"> MERGEFIELD  $!data.tenDviCha  \* MERGEFORMAT </w:instrText>
-      </w:r>
-      <w:r>
-        <w:fldChar w:fldCharType="separate"/>
-      </w:r>
-      <w:r>
-        <w:rPr>
-          <w:noProof/>
-        </w:rPr>
-        <w:t>«$!data.tenDviCha»</w:t>
-      </w:r>
-      <w:r>
-        <w:rPr>
-          <w:noProof/>
-        </w:rPr>
-        <w:fldChar w:fldCharType="end"/>
-      </w:r>
-      <w:r>
-        <w:t>, cụ thể như sau:</w:t>
+      <w:proofErr w:type="spellStart"/>
+      <w:r>
+        <w:t>Cùng</w:t>
+      </w:r>
+      <w:proofErr w:type="spellEnd"/>
+      <w:r>
+        <w:t xml:space="preserve"> </w:t>
+      </w:r>
+      <w:proofErr w:type="spellStart"/>
+      <w:r>
+        <w:t>nhau</w:t>
+      </w:r>
+      <w:proofErr w:type="spellEnd"/>
+      <w:r>
+        <w:t xml:space="preserve"> </w:t>
+      </w:r>
+      <w:proofErr w:type="spellStart"/>
+      <w:r>
+        <w:t>tiền</w:t>
+      </w:r>
+      <w:proofErr w:type="spellEnd"/>
+      <w:r>
+        <w:t xml:space="preserve"> </w:t>
+      </w:r>
+      <w:proofErr w:type="spellStart"/>
+      <w:r>
+        <w:t>hành</w:t>
+      </w:r>
+      <w:proofErr w:type="spellEnd"/>
+      <w:r>
+        <w:t xml:space="preserve"> </w:t>
+      </w:r>
+      <w:proofErr w:type="spellStart"/>
+      <w:r>
+        <w:t>lấy</w:t>
+      </w:r>
+      <w:proofErr w:type="spellEnd"/>
+      <w:r>
+        <w:t xml:space="preserve"> </w:t>
+      </w:r>
+      <w:proofErr w:type="spellStart"/>
+      <w:r>
+        <w:t>mẫu</w:t>
+      </w:r>
+      <w:proofErr w:type="spellEnd"/>
+      <w:r>
+        <w:t xml:space="preserve"> </w:t>
+      </w:r>
+      <w:proofErr w:type="spellStart"/>
+      <w:r>
+        <w:t>đê</w:t>
+      </w:r>
+      <w:proofErr w:type="spellEnd"/>
+      <w:r>
+        <w:t xml:space="preserve">̉ </w:t>
+      </w:r>
+      <w:proofErr w:type="spellStart"/>
+      <w:r>
+        <w:t>kiểm</w:t>
+      </w:r>
+      <w:proofErr w:type="spellEnd"/>
+      <w:r>
+        <w:t xml:space="preserve"> </w:t>
+      </w:r>
+      <w:proofErr w:type="spellStart"/>
+      <w:r>
+        <w:t>tra</w:t>
+      </w:r>
+      <w:proofErr w:type="spellEnd"/>
+      <w:r>
+        <w:t xml:space="preserve"> </w:t>
+      </w:r>
+      <w:proofErr w:type="spellStart"/>
+      <w:r>
+        <w:t>các</w:t>
+      </w:r>
+      <w:proofErr w:type="spellEnd"/>
+      <w:r>
+        <w:t xml:space="preserve"> chỉ </w:t>
+      </w:r>
+      <w:proofErr w:type="spellStart"/>
+      <w:r>
+        <w:t>tiêu</w:t>
+      </w:r>
+      <w:proofErr w:type="spellEnd"/>
+      <w:r>
+        <w:t xml:space="preserve"> </w:t>
+      </w:r>
+      <w:proofErr w:type="spellStart"/>
+      <w:r>
+        <w:t>kỹ</w:t>
+      </w:r>
+      <w:proofErr w:type="spellEnd"/>
+      <w:r>
+        <w:t xml:space="preserve"> </w:t>
+      </w:r>
+      <w:proofErr w:type="spellStart"/>
+      <w:r>
+        <w:t>thuật</w:t>
+      </w:r>
+      <w:proofErr w:type="spellEnd"/>
+      <w:r>
+        <w:t xml:space="preserve"> </w:t>
+      </w:r>
+      <w:proofErr w:type="spellStart"/>
+      <w:r>
+        <w:t>của</w:t>
+      </w:r>
+      <w:proofErr w:type="spellEnd"/>
+      <w:r>
+        <w:t xml:space="preserve"> </w:t>
+      </w:r>
+      <w:fldSimple w:instr=" MERGEFIELD  $!data.tenCloaiVthh  \* MERGEFORMAT ">
+        <w:r>
+          <w:rPr>
+            <w:noProof/>
+          </w:rPr>
+          <w:t>«$!data.tenCloaiVthh»</w:t>
+        </w:r>
+      </w:fldSimple>
+      <w:r>
+        <w:t xml:space="preserve"> </w:t>
+      </w:r>
+      <w:proofErr w:type="spellStart"/>
+      <w:r>
+        <w:t>tại</w:t>
+      </w:r>
+      <w:proofErr w:type="spellEnd"/>
+      <w:r>
+        <w:t xml:space="preserve"> </w:t>
+      </w:r>
+      <w:fldSimple w:instr=" MERGEFIELD  $!data.tenDvi  \* MERGEFORMAT ">
+        <w:r>
+          <w:rPr>
+            <w:noProof/>
+          </w:rPr>
+          <w:t>«$!data.tenDvi»</w:t>
+        </w:r>
+      </w:fldSimple>
+      <w:r>
+        <w:t xml:space="preserve"> </w:t>
+      </w:r>
+      <w:proofErr w:type="spellStart"/>
+      <w:r>
+        <w:t>thuộc</w:t>
+      </w:r>
+      <w:proofErr w:type="spellEnd"/>
+      <w:r>
+        <w:t xml:space="preserve"> </w:t>
+      </w:r>
+      <w:fldSimple w:instr=" MERGEFIELD  $!data.tenDviCha  \* MERGEFORMAT ">
+        <w:r>
+          <w:rPr>
+            <w:noProof/>
+          </w:rPr>
+          <w:t>«$!data.tenDviCha»</w:t>
+        </w:r>
+      </w:fldSimple>
+      <w:r>
+        <w:t xml:space="preserve">, cụ </w:t>
+      </w:r>
+      <w:proofErr w:type="spellStart"/>
+      <w:r>
+        <w:t>thê</w:t>
+      </w:r>
+      <w:proofErr w:type="spellEnd"/>
+      <w:r>
+        <w:t xml:space="preserve">̉ </w:t>
+      </w:r>
+      <w:proofErr w:type="spellStart"/>
+      <w:r>
+        <w:t>như</w:t>
+      </w:r>
+      <w:proofErr w:type="spellEnd"/>
+      <w:r>
+        <w:t xml:space="preserve"> </w:t>
+      </w:r>
+      <w:proofErr w:type="spellStart"/>
+      <w:r>
+        <w:t>sau</w:t>
+      </w:r>
+      <w:proofErr w:type="spellEnd"/>
+      <w:r>
+        <w:t>:</w:t>
       </w:r>
     </w:p>
     <w:p>
@@ -804,7 +1252,49 @@
         <w:rPr>
           <w:b/>
         </w:rPr>
-        <w:t>II. Nội dung lấy mẫu:</w:t>
+        <w:t xml:space="preserve">II. </w:t>
+      </w:r>
+      <w:proofErr w:type="spellStart"/>
+      <w:r>
+        <w:rPr>
+          <w:b/>
+        </w:rPr>
+        <w:t>Nội</w:t>
+      </w:r>
+      <w:proofErr w:type="spellEnd"/>
+      <w:r>
+        <w:rPr>
+          <w:b/>
+        </w:rPr>
+        <w:t xml:space="preserve"> dung </w:t>
+      </w:r>
+      <w:proofErr w:type="spellStart"/>
+      <w:r>
+        <w:rPr>
+          <w:b/>
+        </w:rPr>
+        <w:t>lấy</w:t>
+      </w:r>
+      <w:proofErr w:type="spellEnd"/>
+      <w:r>
+        <w:rPr>
+          <w:b/>
+        </w:rPr>
+        <w:t xml:space="preserve"> </w:t>
+      </w:r>
+      <w:proofErr w:type="spellStart"/>
+      <w:r>
+        <w:rPr>
+          <w:b/>
+        </w:rPr>
+        <w:t>mẫu</w:t>
+      </w:r>
+      <w:proofErr w:type="spellEnd"/>
+      <w:r>
+        <w:rPr>
+          <w:b/>
+        </w:rPr>
+        <w:t>:</w:t>
       </w:r>
     </w:p>
     <w:p>
@@ -826,11 +1316,89 @@
           <w:color w:val="000000"/>
         </w:rPr>
       </w:pPr>
-      <w:r>
-        <w:rPr>
-          <w:color w:val="000000"/>
-        </w:rPr>
-        <w:t xml:space="preserve">Số lượng mẫu hàng kiểm tra: </w:t>
+      <w:proofErr w:type="spellStart"/>
+      <w:r>
+        <w:rPr>
+          <w:color w:val="000000"/>
+        </w:rPr>
+        <w:t>Sô</w:t>
+      </w:r>
+      <w:proofErr w:type="spellEnd"/>
+      <w:r>
+        <w:rPr>
+          <w:color w:val="000000"/>
+        </w:rPr>
+        <w:t xml:space="preserve">́ </w:t>
+      </w:r>
+      <w:proofErr w:type="spellStart"/>
+      <w:r>
+        <w:rPr>
+          <w:color w:val="000000"/>
+        </w:rPr>
+        <w:t>lượng</w:t>
+      </w:r>
+      <w:proofErr w:type="spellEnd"/>
+      <w:r>
+        <w:rPr>
+          <w:color w:val="000000"/>
+        </w:rPr>
+        <w:t xml:space="preserve"> </w:t>
+      </w:r>
+      <w:proofErr w:type="spellStart"/>
+      <w:r>
+        <w:rPr>
+          <w:color w:val="000000"/>
+        </w:rPr>
+        <w:t>mẫu</w:t>
+      </w:r>
+      <w:proofErr w:type="spellEnd"/>
+      <w:r>
+        <w:rPr>
+          <w:color w:val="000000"/>
+        </w:rPr>
+        <w:t xml:space="preserve"> </w:t>
+      </w:r>
+      <w:proofErr w:type="spellStart"/>
+      <w:r>
+        <w:rPr>
+          <w:color w:val="000000"/>
+        </w:rPr>
+        <w:t>hàng</w:t>
+      </w:r>
+      <w:proofErr w:type="spellEnd"/>
+      <w:r>
+        <w:rPr>
+          <w:color w:val="000000"/>
+        </w:rPr>
+        <w:t xml:space="preserve"> </w:t>
+      </w:r>
+      <w:proofErr w:type="spellStart"/>
+      <w:r>
+        <w:rPr>
+          <w:color w:val="000000"/>
+        </w:rPr>
+        <w:t>kiểm</w:t>
+      </w:r>
+      <w:proofErr w:type="spellEnd"/>
+      <w:r>
+        <w:rPr>
+          <w:color w:val="000000"/>
+        </w:rPr>
+        <w:t xml:space="preserve"> </w:t>
+      </w:r>
+      <w:proofErr w:type="spellStart"/>
+      <w:r>
+        <w:rPr>
+          <w:color w:val="000000"/>
+        </w:rPr>
+        <w:t>tra</w:t>
+      </w:r>
+      <w:proofErr w:type="spellEnd"/>
+      <w:r>
+        <w:rPr>
+          <w:color w:val="000000"/>
+        </w:rPr>
+        <w:t xml:space="preserve">: </w:t>
       </w:r>
       <w:r>
         <w:rPr>
@@ -892,7 +1460,23 @@
           <w:noProof/>
           <w:color w:val="000000"/>
         </w:rPr>
-        <w:t>«$!data.donViTinh»</w:t>
+        <w:t>«$!</w:t>
+      </w:r>
+      <w:proofErr w:type="spellStart"/>
+      <w:r>
+        <w:rPr>
+          <w:noProof/>
+          <w:color w:val="000000"/>
+        </w:rPr>
+        <w:t>data.donViTinh</w:t>
+      </w:r>
+      <w:proofErr w:type="spellEnd"/>
+      <w:r>
+        <w:rPr>
+          <w:noProof/>
+          <w:color w:val="000000"/>
+        </w:rPr>
+        <w:t>»</w:t>
       </w:r>
       <w:r>
         <w:rPr>
@@ -926,11 +1510,61 @@
           <w:color w:val="000000"/>
         </w:rPr>
       </w:pPr>
-      <w:r>
-        <w:rPr>
-          <w:color w:val="000000"/>
-        </w:rPr>
-        <w:t>Thực hiện lấy mẫu:</w:t>
+      <w:proofErr w:type="spellStart"/>
+      <w:r>
+        <w:rPr>
+          <w:color w:val="000000"/>
+        </w:rPr>
+        <w:t>Thực</w:t>
+      </w:r>
+      <w:proofErr w:type="spellEnd"/>
+      <w:r>
+        <w:rPr>
+          <w:color w:val="000000"/>
+        </w:rPr>
+        <w:t xml:space="preserve"> </w:t>
+      </w:r>
+      <w:proofErr w:type="spellStart"/>
+      <w:r>
+        <w:rPr>
+          <w:color w:val="000000"/>
+        </w:rPr>
+        <w:t>hiện</w:t>
+      </w:r>
+      <w:proofErr w:type="spellEnd"/>
+      <w:r>
+        <w:rPr>
+          <w:color w:val="000000"/>
+        </w:rPr>
+        <w:t xml:space="preserve"> </w:t>
+      </w:r>
+      <w:proofErr w:type="spellStart"/>
+      <w:r>
+        <w:rPr>
+          <w:color w:val="000000"/>
+        </w:rPr>
+        <w:t>lấy</w:t>
+      </w:r>
+      <w:proofErr w:type="spellEnd"/>
+      <w:r>
+        <w:rPr>
+          <w:color w:val="000000"/>
+        </w:rPr>
+        <w:t xml:space="preserve"> </w:t>
+      </w:r>
+      <w:proofErr w:type="spellStart"/>
+      <w:r>
+        <w:rPr>
+          <w:color w:val="000000"/>
+        </w:rPr>
+        <w:t>mẫu</w:t>
+      </w:r>
+      <w:proofErr w:type="spellEnd"/>
+      <w:r>
+        <w:rPr>
+          <w:color w:val="000000"/>
+        </w:rPr>
+        <w:t>:</w:t>
       </w:r>
     </w:p>
     <w:p>
@@ -953,7 +1587,63 @@
         <w:rPr>
           <w:color w:val="000000"/>
         </w:rPr>
-        <w:t xml:space="preserve">2.1. Phương pháp lấy mẫu: </w:t>
+        <w:t xml:space="preserve">2.1. </w:t>
+      </w:r>
+      <w:proofErr w:type="spellStart"/>
+      <w:r>
+        <w:rPr>
+          <w:color w:val="000000"/>
+        </w:rPr>
+        <w:t>Phương</w:t>
+      </w:r>
+      <w:proofErr w:type="spellEnd"/>
+      <w:r>
+        <w:rPr>
+          <w:color w:val="000000"/>
+        </w:rPr>
+        <w:t xml:space="preserve"> </w:t>
+      </w:r>
+      <w:proofErr w:type="spellStart"/>
+      <w:r>
+        <w:rPr>
+          <w:color w:val="000000"/>
+        </w:rPr>
+        <w:t>pháp</w:t>
+      </w:r>
+      <w:proofErr w:type="spellEnd"/>
+      <w:r>
+        <w:rPr>
+          <w:color w:val="000000"/>
+        </w:rPr>
+        <w:t xml:space="preserve"> </w:t>
+      </w:r>
+      <w:proofErr w:type="spellStart"/>
+      <w:r>
+        <w:rPr>
+          <w:color w:val="000000"/>
+        </w:rPr>
+        <w:t>lấy</w:t>
+      </w:r>
+      <w:proofErr w:type="spellEnd"/>
+      <w:r>
+        <w:rPr>
+          <w:color w:val="000000"/>
+        </w:rPr>
+        <w:t xml:space="preserve"> </w:t>
+      </w:r>
+      <w:proofErr w:type="spellStart"/>
+      <w:r>
+        <w:rPr>
+          <w:color w:val="000000"/>
+        </w:rPr>
+        <w:t>mẫu</w:t>
+      </w:r>
+      <w:proofErr w:type="spellEnd"/>
+      <w:r>
+        <w:rPr>
+          <w:color w:val="000000"/>
+        </w:rPr>
+        <w:t xml:space="preserve">: </w:t>
       </w:r>
       <w:r>
         <w:rPr>
@@ -1006,12 +1696,98 @@
           <w:color w:val="000000"/>
         </w:rPr>
       </w:pPr>
-      <w:r>
-        <w:rPr>
-          <w:color w:val="000000"/>
-        </w:rPr>
-        <w:t>Các chỉ tiêu chất lượng cần kiểm tra</w:t>
-      </w:r>
+      <w:proofErr w:type="spellStart"/>
+      <w:r>
+        <w:rPr>
+          <w:color w:val="000000"/>
+        </w:rPr>
+        <w:t>Các</w:t>
+      </w:r>
+      <w:proofErr w:type="spellEnd"/>
+      <w:r>
+        <w:rPr>
+          <w:color w:val="000000"/>
+        </w:rPr>
+        <w:t xml:space="preserve"> chỉ </w:t>
+      </w:r>
+      <w:proofErr w:type="spellStart"/>
+      <w:r>
+        <w:rPr>
+          <w:color w:val="000000"/>
+        </w:rPr>
+        <w:t>tiêu</w:t>
+      </w:r>
+      <w:proofErr w:type="spellEnd"/>
+      <w:r>
+        <w:rPr>
+          <w:color w:val="000000"/>
+        </w:rPr>
+        <w:t xml:space="preserve"> </w:t>
+      </w:r>
+      <w:proofErr w:type="spellStart"/>
+      <w:r>
+        <w:rPr>
+          <w:color w:val="000000"/>
+        </w:rPr>
+        <w:t>chất</w:t>
+      </w:r>
+      <w:proofErr w:type="spellEnd"/>
+      <w:r>
+        <w:rPr>
+          <w:color w:val="000000"/>
+        </w:rPr>
+        <w:t xml:space="preserve"> </w:t>
+      </w:r>
+      <w:proofErr w:type="spellStart"/>
+      <w:r>
+        <w:rPr>
+          <w:color w:val="000000"/>
+        </w:rPr>
+        <w:t>lượng</w:t>
+      </w:r>
+      <w:proofErr w:type="spellEnd"/>
+      <w:r>
+        <w:rPr>
+          <w:color w:val="000000"/>
+        </w:rPr>
+        <w:t xml:space="preserve"> </w:t>
+      </w:r>
+      <w:proofErr w:type="spellStart"/>
+      <w:r>
+        <w:rPr>
+          <w:color w:val="000000"/>
+        </w:rPr>
+        <w:t>cần</w:t>
+      </w:r>
+      <w:proofErr w:type="spellEnd"/>
+      <w:r>
+        <w:rPr>
+          <w:color w:val="000000"/>
+        </w:rPr>
+        <w:t xml:space="preserve"> </w:t>
+      </w:r>
+      <w:proofErr w:type="spellStart"/>
+      <w:r>
+        <w:rPr>
+          <w:color w:val="000000"/>
+        </w:rPr>
+        <w:t>kiểm</w:t>
+      </w:r>
+      <w:proofErr w:type="spellEnd"/>
+      <w:r>
+        <w:rPr>
+          <w:color w:val="000000"/>
+        </w:rPr>
+        <w:t xml:space="preserve"> </w:t>
+      </w:r>
+      <w:proofErr w:type="spellStart"/>
+      <w:r>
+        <w:rPr>
+          <w:color w:val="000000"/>
+        </w:rPr>
+        <w:t>tra</w:t>
+      </w:r>
+      <w:proofErr w:type="spellEnd"/>
     </w:p>
     <w:p>
       <w:pPr>
@@ -1083,12 +1859,56 @@
           <w:color w:val="000000"/>
         </w:rPr>
       </w:pPr>
-      <w:r>
-        <w:rPr>
-          <w:color w:val="000000"/>
-        </w:rPr>
-        <w:t>Niêm phong trên mẫu</w:t>
-      </w:r>
+      <w:proofErr w:type="spellStart"/>
+      <w:r>
+        <w:rPr>
+          <w:color w:val="000000"/>
+        </w:rPr>
+        <w:t>Niêm</w:t>
+      </w:r>
+      <w:proofErr w:type="spellEnd"/>
+      <w:r>
+        <w:rPr>
+          <w:color w:val="000000"/>
+        </w:rPr>
+        <w:t xml:space="preserve"> </w:t>
+      </w:r>
+      <w:proofErr w:type="spellStart"/>
+      <w:r>
+        <w:rPr>
+          <w:color w:val="000000"/>
+        </w:rPr>
+        <w:t>phong</w:t>
+      </w:r>
+      <w:proofErr w:type="spellEnd"/>
+      <w:r>
+        <w:rPr>
+          <w:color w:val="000000"/>
+        </w:rPr>
+        <w:t xml:space="preserve"> </w:t>
+      </w:r>
+      <w:proofErr w:type="spellStart"/>
+      <w:r>
+        <w:rPr>
+          <w:color w:val="000000"/>
+        </w:rPr>
+        <w:t>trên</w:t>
+      </w:r>
+      <w:proofErr w:type="spellEnd"/>
+      <w:r>
+        <w:rPr>
+          <w:color w:val="000000"/>
+        </w:rPr>
+        <w:t xml:space="preserve"> </w:t>
+      </w:r>
+      <w:proofErr w:type="spellStart"/>
+      <w:r>
+        <w:rPr>
+          <w:color w:val="000000"/>
+        </w:rPr>
+        <w:t>mẫu</w:t>
+      </w:r>
+      <w:proofErr w:type="spellEnd"/>
     </w:p>
     <w:p>
       <w:pPr>
@@ -1096,32 +1916,200 @@
         <w:ind w:left="360" w:firstLine="360"/>
         <w:jc w:val="both"/>
       </w:pPr>
-      <w:r>
-        <w:t xml:space="preserve">Mẫu được dán kín, được niêm phong và đóng dấu của </w:t>
-      </w:r>
-      <w:r>
-        <w:fldChar w:fldCharType="begin"/>
-      </w:r>
-      <w:r>
-        <w:instrText xml:space="preserve"> MERGEFIELD  $!data.tenDvi  \* MERGEFORMAT </w:instrText>
-      </w:r>
-      <w:r>
-        <w:fldChar w:fldCharType="separate"/>
-      </w:r>
-      <w:r>
-        <w:rPr>
-          <w:noProof/>
-        </w:rPr>
-        <w:t>«$!data.tenDvi»</w:t>
-      </w:r>
-      <w:r>
-        <w:rPr>
-          <w:noProof/>
-        </w:rPr>
-        <w:fldChar w:fldCharType="end"/>
-      </w:r>
-      <w:r>
-        <w:t>, có chữ ký đại diện của tham gia lấy mẫu theo quy định.</w:t>
+      <w:proofErr w:type="spellStart"/>
+      <w:r>
+        <w:t>Mẫu</w:t>
+      </w:r>
+      <w:proofErr w:type="spellEnd"/>
+      <w:r>
+        <w:t xml:space="preserve"> </w:t>
+      </w:r>
+      <w:proofErr w:type="spellStart"/>
+      <w:r>
+        <w:t>được</w:t>
+      </w:r>
+      <w:proofErr w:type="spellEnd"/>
+      <w:r>
+        <w:t xml:space="preserve"> </w:t>
+      </w:r>
+      <w:proofErr w:type="spellStart"/>
+      <w:r>
+        <w:t>dán</w:t>
+      </w:r>
+      <w:proofErr w:type="spellEnd"/>
+      <w:r>
+        <w:t xml:space="preserve"> </w:t>
+      </w:r>
+      <w:proofErr w:type="spellStart"/>
+      <w:r>
+        <w:t>kín</w:t>
+      </w:r>
+      <w:proofErr w:type="spellEnd"/>
+      <w:r>
+        <w:t xml:space="preserve">, </w:t>
+      </w:r>
+      <w:proofErr w:type="spellStart"/>
+      <w:r>
+        <w:t>được</w:t>
+      </w:r>
+      <w:proofErr w:type="spellEnd"/>
+      <w:r>
+        <w:t xml:space="preserve"> </w:t>
+      </w:r>
+      <w:proofErr w:type="spellStart"/>
+      <w:r>
+        <w:t>niêm</w:t>
+      </w:r>
+      <w:proofErr w:type="spellEnd"/>
+      <w:r>
+        <w:t xml:space="preserve"> </w:t>
+      </w:r>
+      <w:proofErr w:type="spellStart"/>
+      <w:r>
+        <w:t>phong</w:t>
+      </w:r>
+      <w:proofErr w:type="spellEnd"/>
+      <w:r>
+        <w:t xml:space="preserve"> </w:t>
+      </w:r>
+      <w:proofErr w:type="spellStart"/>
+      <w:r>
+        <w:t>va</w:t>
+      </w:r>
+      <w:proofErr w:type="spellEnd"/>
+      <w:r>
+        <w:t xml:space="preserve">̀ </w:t>
+      </w:r>
+      <w:proofErr w:type="spellStart"/>
+      <w:r>
+        <w:t>đóng</w:t>
+      </w:r>
+      <w:proofErr w:type="spellEnd"/>
+      <w:r>
+        <w:t xml:space="preserve"> </w:t>
+      </w:r>
+      <w:proofErr w:type="spellStart"/>
+      <w:r>
+        <w:t>dấu</w:t>
+      </w:r>
+      <w:proofErr w:type="spellEnd"/>
+      <w:r>
+        <w:t xml:space="preserve"> </w:t>
+      </w:r>
+      <w:proofErr w:type="spellStart"/>
+      <w:r>
+        <w:t>của</w:t>
+      </w:r>
+      <w:proofErr w:type="spellEnd"/>
+      <w:r>
+        <w:t xml:space="preserve"> </w:t>
+      </w:r>
+      <w:fldSimple w:instr=" MERGEFIELD  $!data.tenDvi  \* MERGEFORMAT ">
+        <w:r>
+          <w:rPr>
+            <w:noProof/>
+          </w:rPr>
+          <w:t>«$!data.tenDvi»</w:t>
+        </w:r>
+      </w:fldSimple>
+      <w:r>
+        <w:t xml:space="preserve">, có </w:t>
+      </w:r>
+      <w:proofErr w:type="spellStart"/>
+      <w:r>
+        <w:t>chư</w:t>
+      </w:r>
+      <w:proofErr w:type="spellEnd"/>
+      <w:r>
+        <w:t xml:space="preserve">̃ </w:t>
+      </w:r>
+      <w:proofErr w:type="spellStart"/>
+      <w:r>
+        <w:t>ky</w:t>
+      </w:r>
+      <w:proofErr w:type="spellEnd"/>
+      <w:r>
+        <w:t xml:space="preserve">́ </w:t>
+      </w:r>
+      <w:proofErr w:type="spellStart"/>
+      <w:r>
+        <w:t>đại</w:t>
+      </w:r>
+      <w:proofErr w:type="spellEnd"/>
+      <w:r>
+        <w:t xml:space="preserve"> </w:t>
+      </w:r>
+      <w:proofErr w:type="spellStart"/>
+      <w:r>
+        <w:t>diện</w:t>
+      </w:r>
+      <w:proofErr w:type="spellEnd"/>
+      <w:r>
+        <w:t xml:space="preserve"> </w:t>
+      </w:r>
+      <w:proofErr w:type="spellStart"/>
+      <w:r>
+        <w:t>của</w:t>
+      </w:r>
+      <w:proofErr w:type="spellEnd"/>
+      <w:r>
+        <w:t xml:space="preserve"> </w:t>
+      </w:r>
+      <w:proofErr w:type="spellStart"/>
+      <w:r>
+        <w:t>tham</w:t>
+      </w:r>
+      <w:proofErr w:type="spellEnd"/>
+      <w:r>
+        <w:t xml:space="preserve"> </w:t>
+      </w:r>
+      <w:proofErr w:type="spellStart"/>
+      <w:r>
+        <w:t>gia</w:t>
+      </w:r>
+      <w:proofErr w:type="spellEnd"/>
+      <w:r>
+        <w:t xml:space="preserve"> </w:t>
+      </w:r>
+      <w:proofErr w:type="spellStart"/>
+      <w:r>
+        <w:t>lấy</w:t>
+      </w:r>
+      <w:proofErr w:type="spellEnd"/>
+      <w:r>
+        <w:t xml:space="preserve"> </w:t>
+      </w:r>
+      <w:proofErr w:type="spellStart"/>
+      <w:r>
+        <w:t>mẫu</w:t>
+      </w:r>
+      <w:proofErr w:type="spellEnd"/>
+      <w:r>
+        <w:t xml:space="preserve"> </w:t>
+      </w:r>
+      <w:proofErr w:type="spellStart"/>
+      <w:r>
+        <w:t>theo</w:t>
+      </w:r>
+      <w:proofErr w:type="spellEnd"/>
+      <w:r>
+        <w:t xml:space="preserve"> </w:t>
+      </w:r>
+      <w:proofErr w:type="spellStart"/>
+      <w:r>
+        <w:t>quy</w:t>
+      </w:r>
+      <w:proofErr w:type="spellEnd"/>
+      <w:r>
+        <w:t xml:space="preserve"> </w:t>
+      </w:r>
+      <w:proofErr w:type="spellStart"/>
+      <w:r>
+        <w:t>định</w:t>
+      </w:r>
+      <w:proofErr w:type="spellEnd"/>
+      <w:r>
+        <w:t>.</w:t>
       </w:r>
     </w:p>
     <w:p>
@@ -1130,8 +2118,181 @@
         <w:ind w:firstLine="567"/>
         <w:jc w:val="both"/>
       </w:pPr>
-      <w:r>
-        <w:t>Biên bản được lập thành 03 bản có giá trị pháp lý như nhau, đã được các bên thông qua, mỗi bên giữ 01 bản./.</w:t>
+      <w:proofErr w:type="spellStart"/>
+      <w:r>
+        <w:t>Biên</w:t>
+      </w:r>
+      <w:proofErr w:type="spellEnd"/>
+      <w:r>
+        <w:t xml:space="preserve"> </w:t>
+      </w:r>
+      <w:proofErr w:type="spellStart"/>
+      <w:r>
+        <w:t>bản</w:t>
+      </w:r>
+      <w:proofErr w:type="spellEnd"/>
+      <w:r>
+        <w:t xml:space="preserve"> </w:t>
+      </w:r>
+      <w:proofErr w:type="spellStart"/>
+      <w:r>
+        <w:t>được</w:t>
+      </w:r>
+      <w:proofErr w:type="spellEnd"/>
+      <w:r>
+        <w:t xml:space="preserve"> </w:t>
+      </w:r>
+      <w:proofErr w:type="spellStart"/>
+      <w:r>
+        <w:t>lập</w:t>
+      </w:r>
+      <w:proofErr w:type="spellEnd"/>
+      <w:r>
+        <w:t xml:space="preserve"> </w:t>
+      </w:r>
+      <w:proofErr w:type="spellStart"/>
+      <w:r>
+        <w:t>thành</w:t>
+      </w:r>
+      <w:proofErr w:type="spellEnd"/>
+      <w:r>
+        <w:t xml:space="preserve"> 03 </w:t>
+      </w:r>
+      <w:proofErr w:type="spellStart"/>
+      <w:r>
+        <w:t>bản</w:t>
+      </w:r>
+      <w:proofErr w:type="spellEnd"/>
+      <w:r>
+        <w:t xml:space="preserve"> </w:t>
+      </w:r>
+      <w:proofErr w:type="spellStart"/>
+      <w:r>
+        <w:t>có</w:t>
+      </w:r>
+      <w:proofErr w:type="spellEnd"/>
+      <w:r>
+        <w:t xml:space="preserve"> </w:t>
+      </w:r>
+      <w:proofErr w:type="spellStart"/>
+      <w:r>
+        <w:t>giá</w:t>
+      </w:r>
+      <w:proofErr w:type="spellEnd"/>
+      <w:r>
+        <w:t xml:space="preserve"> </w:t>
+      </w:r>
+      <w:proofErr w:type="spellStart"/>
+      <w:r>
+        <w:t>trị</w:t>
+      </w:r>
+      <w:proofErr w:type="spellEnd"/>
+      <w:r>
+        <w:t xml:space="preserve"> </w:t>
+      </w:r>
+      <w:proofErr w:type="spellStart"/>
+      <w:r>
+        <w:t>pháp</w:t>
+      </w:r>
+      <w:proofErr w:type="spellEnd"/>
+      <w:r>
+        <w:t xml:space="preserve"> </w:t>
+      </w:r>
+      <w:proofErr w:type="spellStart"/>
+      <w:r>
+        <w:t>lý</w:t>
+      </w:r>
+      <w:proofErr w:type="spellEnd"/>
+      <w:r>
+        <w:t xml:space="preserve"> </w:t>
+      </w:r>
+      <w:proofErr w:type="spellStart"/>
+      <w:r>
+        <w:t>như</w:t>
+      </w:r>
+      <w:proofErr w:type="spellEnd"/>
+      <w:r>
+        <w:t xml:space="preserve"> </w:t>
+      </w:r>
+      <w:proofErr w:type="spellStart"/>
+      <w:r>
+        <w:t>nhau</w:t>
+      </w:r>
+      <w:proofErr w:type="spellEnd"/>
+      <w:r>
+        <w:t xml:space="preserve">, </w:t>
+      </w:r>
+      <w:proofErr w:type="spellStart"/>
+      <w:r>
+        <w:t>đã</w:t>
+      </w:r>
+      <w:proofErr w:type="spellEnd"/>
+      <w:r>
+        <w:t xml:space="preserve"> </w:t>
+      </w:r>
+      <w:proofErr w:type="spellStart"/>
+      <w:r>
+        <w:t>được</w:t>
+      </w:r>
+      <w:proofErr w:type="spellEnd"/>
+      <w:r>
+        <w:t xml:space="preserve"> </w:t>
+      </w:r>
+      <w:proofErr w:type="spellStart"/>
+      <w:r>
+        <w:t>các</w:t>
+      </w:r>
+      <w:proofErr w:type="spellEnd"/>
+      <w:r>
+        <w:t xml:space="preserve"> </w:t>
+      </w:r>
+      <w:proofErr w:type="spellStart"/>
+      <w:r>
+        <w:t>bên</w:t>
+      </w:r>
+      <w:proofErr w:type="spellEnd"/>
+      <w:r>
+        <w:t xml:space="preserve"> </w:t>
+      </w:r>
+      <w:proofErr w:type="spellStart"/>
+      <w:r>
+        <w:t>thông</w:t>
+      </w:r>
+      <w:proofErr w:type="spellEnd"/>
+      <w:r>
+        <w:t xml:space="preserve"> qua, </w:t>
+      </w:r>
+      <w:proofErr w:type="spellStart"/>
+      <w:r>
+        <w:t>mỗi</w:t>
+      </w:r>
+      <w:proofErr w:type="spellEnd"/>
+      <w:r>
+        <w:t xml:space="preserve"> </w:t>
+      </w:r>
+      <w:proofErr w:type="spellStart"/>
+      <w:r>
+        <w:t>bên</w:t>
+      </w:r>
+      <w:proofErr w:type="spellEnd"/>
+      <w:r>
+        <w:t xml:space="preserve"> </w:t>
+      </w:r>
+      <w:proofErr w:type="spellStart"/>
+      <w:r>
+        <w:t>giữ</w:t>
+      </w:r>
+      <w:proofErr w:type="spellEnd"/>
+      <w:r>
+        <w:t xml:space="preserve"> 01 </w:t>
+      </w:r>
+      <w:proofErr w:type="spellStart"/>
+      <w:r>
+        <w:t>bản</w:t>
+      </w:r>
+      <w:proofErr w:type="spellEnd"/>
+      <w:r>
+        <w:t>./.</w:t>
       </w:r>
     </w:p>
     <w:tbl>
@@ -1196,7 +2357,16 @@
                 <w:b/>
                 <w:noProof/>
               </w:rPr>
-              <w:t>«$!data.tenDviCha»</w:t>
+              <w:t>«$!data.t</w:t>
+            </w:r>
+            <w:bookmarkStart w:id="1" w:name="_GoBack"/>
+            <w:bookmarkEnd w:id="1"/>
+            <w:r>
+              <w:rPr>
+                <w:b/>
+                <w:noProof/>
+              </w:rPr>
+              <w:t>enDviCha»</w:t>
             </w:r>
             <w:r>
               <w:rPr>
@@ -1396,8 +2566,16 @@
               <w:rPr>
                 <w:b/>
               </w:rPr>
-              <w:t>TRƯỞNG BP.KTBQ</w:t>
-            </w:r>
+              <w:t xml:space="preserve">TRƯỞNG </w:t>
+            </w:r>
+            <w:proofErr w:type="gramStart"/>
+            <w:r>
+              <w:rPr>
+                <w:b/>
+              </w:rPr>
+              <w:t>BP.KTBQ</w:t>
+            </w:r>
+            <w:proofErr w:type="gramEnd"/>
           </w:p>
           <w:p>
             <w:pPr>
@@ -1523,27 +2701,14 @@
                 <w:color w:val="000000"/>
               </w:rPr>
             </w:pPr>
-            <w:r>
-              <w:fldChar w:fldCharType="begin"/>
-            </w:r>
-            <w:r>
-              <w:instrText xml:space="preserve"> MERGEFIELD  $!data.tenLanhDaoChiCuc  \* MERGEFORMAT </w:instrText>
-            </w:r>
-            <w:r>
-              <w:fldChar w:fldCharType="separate"/>
-            </w:r>
-            <w:r>
-              <w:rPr>
-                <w:noProof/>
-              </w:rPr>
-              <w:t>«$!data.tenLanhDaoChiCuc»</w:t>
-            </w:r>
-            <w:r>
-              <w:rPr>
-                <w:noProof/>
-              </w:rPr>
-              <w:fldChar w:fldCharType="end"/>
-            </w:r>
+            <w:fldSimple w:instr=" MERGEFIELD  $!data.tenLanhDaoChiCuc  \* MERGEFORMAT ">
+              <w:r>
+                <w:rPr>
+                  <w:noProof/>
+                </w:rPr>
+                <w:t>«$!data.tenLanhDaoChiCuc»</w:t>
+              </w:r>
+            </w:fldSimple>
           </w:p>
         </w:tc>
       </w:tr>
@@ -1555,8 +2720,6 @@
           <w:szCs w:val="26"/>
         </w:rPr>
       </w:pPr>
-      <w:bookmarkStart w:id="1" w:name="_GoBack"/>
-      <w:bookmarkEnd w:id="1"/>
     </w:p>
     <w:sectPr>
       <w:pgSz w:w="11909" w:h="16834"/>
@@ -1588,6 +2751,7 @@
           <w:szCs w:val="22"/>
         </w:rPr>
       </w:pPr>
+      <w:proofErr w:type="spellStart"/>
       <w:r>
         <w:rPr>
           <w:rFonts w:ascii="Arial" w:eastAsia="Arial" w:hAnsi="Arial" w:cs="Arial"/>
@@ -1595,7 +2759,297 @@
           <w:sz w:val="22"/>
           <w:szCs w:val="22"/>
         </w:rPr>
-        <w:t>Lấy ở trường “Quy chuẩn, tiêu chuẩn” trong Danh mục hàng DTQG theo Loại/Chủng loại hàng DTQG</w:t>
+        <w:t>Lấy</w:t>
+      </w:r>
+      <w:proofErr w:type="spellEnd"/>
+      <w:r>
+        <w:rPr>
+          <w:rFonts w:ascii="Arial" w:eastAsia="Arial" w:hAnsi="Arial" w:cs="Arial"/>
+          <w:color w:val="000000"/>
+          <w:sz w:val="22"/>
+          <w:szCs w:val="22"/>
+        </w:rPr>
+        <w:t xml:space="preserve"> ở </w:t>
+      </w:r>
+      <w:proofErr w:type="spellStart"/>
+      <w:r>
+        <w:rPr>
+          <w:rFonts w:ascii="Arial" w:eastAsia="Arial" w:hAnsi="Arial" w:cs="Arial"/>
+          <w:color w:val="000000"/>
+          <w:sz w:val="22"/>
+          <w:szCs w:val="22"/>
+        </w:rPr>
+        <w:t>trường</w:t>
+      </w:r>
+      <w:proofErr w:type="spellEnd"/>
+      <w:r>
+        <w:rPr>
+          <w:rFonts w:ascii="Arial" w:eastAsia="Arial" w:hAnsi="Arial" w:cs="Arial"/>
+          <w:color w:val="000000"/>
+          <w:sz w:val="22"/>
+          <w:szCs w:val="22"/>
+        </w:rPr>
+        <w:t xml:space="preserve"> “</w:t>
+      </w:r>
+      <w:proofErr w:type="spellStart"/>
+      <w:r>
+        <w:rPr>
+          <w:rFonts w:ascii="Arial" w:eastAsia="Arial" w:hAnsi="Arial" w:cs="Arial"/>
+          <w:color w:val="000000"/>
+          <w:sz w:val="22"/>
+          <w:szCs w:val="22"/>
+        </w:rPr>
+        <w:t>Quy</w:t>
+      </w:r>
+      <w:proofErr w:type="spellEnd"/>
+      <w:r>
+        <w:rPr>
+          <w:rFonts w:ascii="Arial" w:eastAsia="Arial" w:hAnsi="Arial" w:cs="Arial"/>
+          <w:color w:val="000000"/>
+          <w:sz w:val="22"/>
+          <w:szCs w:val="22"/>
+        </w:rPr>
+        <w:t xml:space="preserve"> </w:t>
+      </w:r>
+      <w:proofErr w:type="spellStart"/>
+      <w:r>
+        <w:rPr>
+          <w:rFonts w:ascii="Arial" w:eastAsia="Arial" w:hAnsi="Arial" w:cs="Arial"/>
+          <w:color w:val="000000"/>
+          <w:sz w:val="22"/>
+          <w:szCs w:val="22"/>
+        </w:rPr>
+        <w:t>chuẩn</w:t>
+      </w:r>
+      <w:proofErr w:type="spellEnd"/>
+      <w:r>
+        <w:rPr>
+          <w:rFonts w:ascii="Arial" w:eastAsia="Arial" w:hAnsi="Arial" w:cs="Arial"/>
+          <w:color w:val="000000"/>
+          <w:sz w:val="22"/>
+          <w:szCs w:val="22"/>
+        </w:rPr>
+        <w:t xml:space="preserve">, </w:t>
+      </w:r>
+      <w:proofErr w:type="spellStart"/>
+      <w:r>
+        <w:rPr>
+          <w:rFonts w:ascii="Arial" w:eastAsia="Arial" w:hAnsi="Arial" w:cs="Arial"/>
+          <w:color w:val="000000"/>
+          <w:sz w:val="22"/>
+          <w:szCs w:val="22"/>
+        </w:rPr>
+        <w:t>tiêu</w:t>
+      </w:r>
+      <w:proofErr w:type="spellEnd"/>
+      <w:r>
+        <w:rPr>
+          <w:rFonts w:ascii="Arial" w:eastAsia="Arial" w:hAnsi="Arial" w:cs="Arial"/>
+          <w:color w:val="000000"/>
+          <w:sz w:val="22"/>
+          <w:szCs w:val="22"/>
+        </w:rPr>
+        <w:t xml:space="preserve"> </w:t>
+      </w:r>
+      <w:proofErr w:type="spellStart"/>
+      <w:r>
+        <w:rPr>
+          <w:rFonts w:ascii="Arial" w:eastAsia="Arial" w:hAnsi="Arial" w:cs="Arial"/>
+          <w:color w:val="000000"/>
+          <w:sz w:val="22"/>
+          <w:szCs w:val="22"/>
+        </w:rPr>
+        <w:t>chuẩn</w:t>
+      </w:r>
+      <w:proofErr w:type="spellEnd"/>
+      <w:r>
+        <w:rPr>
+          <w:rFonts w:ascii="Arial" w:eastAsia="Arial" w:hAnsi="Arial" w:cs="Arial"/>
+          <w:color w:val="000000"/>
+          <w:sz w:val="22"/>
+          <w:szCs w:val="22"/>
+        </w:rPr>
+        <w:t xml:space="preserve">” </w:t>
+      </w:r>
+      <w:proofErr w:type="spellStart"/>
+      <w:r>
+        <w:rPr>
+          <w:rFonts w:ascii="Arial" w:eastAsia="Arial" w:hAnsi="Arial" w:cs="Arial"/>
+          <w:color w:val="000000"/>
+          <w:sz w:val="22"/>
+          <w:szCs w:val="22"/>
+        </w:rPr>
+        <w:t>trong</w:t>
+      </w:r>
+      <w:proofErr w:type="spellEnd"/>
+      <w:r>
+        <w:rPr>
+          <w:rFonts w:ascii="Arial" w:eastAsia="Arial" w:hAnsi="Arial" w:cs="Arial"/>
+          <w:color w:val="000000"/>
+          <w:sz w:val="22"/>
+          <w:szCs w:val="22"/>
+        </w:rPr>
+        <w:t xml:space="preserve"> </w:t>
+      </w:r>
+      <w:proofErr w:type="spellStart"/>
+      <w:r>
+        <w:rPr>
+          <w:rFonts w:ascii="Arial" w:eastAsia="Arial" w:hAnsi="Arial" w:cs="Arial"/>
+          <w:color w:val="000000"/>
+          <w:sz w:val="22"/>
+          <w:szCs w:val="22"/>
+        </w:rPr>
+        <w:t>Danh</w:t>
+      </w:r>
+      <w:proofErr w:type="spellEnd"/>
+      <w:r>
+        <w:rPr>
+          <w:rFonts w:ascii="Arial" w:eastAsia="Arial" w:hAnsi="Arial" w:cs="Arial"/>
+          <w:color w:val="000000"/>
+          <w:sz w:val="22"/>
+          <w:szCs w:val="22"/>
+        </w:rPr>
+        <w:t xml:space="preserve"> </w:t>
+      </w:r>
+      <w:proofErr w:type="spellStart"/>
+      <w:r>
+        <w:rPr>
+          <w:rFonts w:ascii="Arial" w:eastAsia="Arial" w:hAnsi="Arial" w:cs="Arial"/>
+          <w:color w:val="000000"/>
+          <w:sz w:val="22"/>
+          <w:szCs w:val="22"/>
+        </w:rPr>
+        <w:t>mục</w:t>
+      </w:r>
+      <w:proofErr w:type="spellEnd"/>
+      <w:r>
+        <w:rPr>
+          <w:rFonts w:ascii="Arial" w:eastAsia="Arial" w:hAnsi="Arial" w:cs="Arial"/>
+          <w:color w:val="000000"/>
+          <w:sz w:val="22"/>
+          <w:szCs w:val="22"/>
+        </w:rPr>
+        <w:t xml:space="preserve"> </w:t>
+      </w:r>
+      <w:proofErr w:type="spellStart"/>
+      <w:r>
+        <w:rPr>
+          <w:rFonts w:ascii="Arial" w:eastAsia="Arial" w:hAnsi="Arial" w:cs="Arial"/>
+          <w:color w:val="000000"/>
+          <w:sz w:val="22"/>
+          <w:szCs w:val="22"/>
+        </w:rPr>
+        <w:t>hàng</w:t>
+      </w:r>
+      <w:proofErr w:type="spellEnd"/>
+      <w:r>
+        <w:rPr>
+          <w:rFonts w:ascii="Arial" w:eastAsia="Arial" w:hAnsi="Arial" w:cs="Arial"/>
+          <w:color w:val="000000"/>
+          <w:sz w:val="22"/>
+          <w:szCs w:val="22"/>
+        </w:rPr>
+        <w:t xml:space="preserve"> DTQG </w:t>
+      </w:r>
+      <w:proofErr w:type="spellStart"/>
+      <w:r>
+        <w:rPr>
+          <w:rFonts w:ascii="Arial" w:eastAsia="Arial" w:hAnsi="Arial" w:cs="Arial"/>
+          <w:color w:val="000000"/>
+          <w:sz w:val="22"/>
+          <w:szCs w:val="22"/>
+        </w:rPr>
+        <w:t>theo</w:t>
+      </w:r>
+      <w:proofErr w:type="spellEnd"/>
+      <w:r>
+        <w:rPr>
+          <w:rFonts w:ascii="Arial" w:eastAsia="Arial" w:hAnsi="Arial" w:cs="Arial"/>
+          <w:color w:val="000000"/>
+          <w:sz w:val="22"/>
+          <w:szCs w:val="22"/>
+        </w:rPr>
+        <w:t xml:space="preserve"> </w:t>
+      </w:r>
+      <w:proofErr w:type="spellStart"/>
+      <w:r>
+        <w:rPr>
+          <w:rFonts w:ascii="Arial" w:eastAsia="Arial" w:hAnsi="Arial" w:cs="Arial"/>
+          <w:color w:val="000000"/>
+          <w:sz w:val="22"/>
+          <w:szCs w:val="22"/>
+        </w:rPr>
+        <w:t>Loại</w:t>
+      </w:r>
+      <w:proofErr w:type="spellEnd"/>
+      <w:r>
+        <w:rPr>
+          <w:rFonts w:ascii="Arial" w:eastAsia="Arial" w:hAnsi="Arial" w:cs="Arial"/>
+          <w:color w:val="000000"/>
+          <w:sz w:val="22"/>
+          <w:szCs w:val="22"/>
+        </w:rPr>
+        <w:t>/</w:t>
+      </w:r>
+      <w:proofErr w:type="spellStart"/>
+      <w:r>
+        <w:rPr>
+          <w:rFonts w:ascii="Arial" w:eastAsia="Arial" w:hAnsi="Arial" w:cs="Arial"/>
+          <w:color w:val="000000"/>
+          <w:sz w:val="22"/>
+          <w:szCs w:val="22"/>
+        </w:rPr>
+        <w:t>Chủng</w:t>
+      </w:r>
+      <w:proofErr w:type="spellEnd"/>
+      <w:r>
+        <w:rPr>
+          <w:rFonts w:ascii="Arial" w:eastAsia="Arial" w:hAnsi="Arial" w:cs="Arial"/>
+          <w:color w:val="000000"/>
+          <w:sz w:val="22"/>
+          <w:szCs w:val="22"/>
+        </w:rPr>
+        <w:t xml:space="preserve"> </w:t>
+      </w:r>
+      <w:proofErr w:type="spellStart"/>
+      <w:r>
+        <w:rPr>
+          <w:rFonts w:ascii="Arial" w:eastAsia="Arial" w:hAnsi="Arial" w:cs="Arial"/>
+          <w:color w:val="000000"/>
+          <w:sz w:val="22"/>
+          <w:szCs w:val="22"/>
+        </w:rPr>
+        <w:t>loại</w:t>
+      </w:r>
+      <w:proofErr w:type="spellEnd"/>
+      <w:r>
+        <w:rPr>
+          <w:rFonts w:ascii="Arial" w:eastAsia="Arial" w:hAnsi="Arial" w:cs="Arial"/>
+          <w:color w:val="000000"/>
+          <w:sz w:val="22"/>
+          <w:szCs w:val="22"/>
+        </w:rPr>
+        <w:t xml:space="preserve"> </w:t>
+      </w:r>
+      <w:proofErr w:type="spellStart"/>
+      <w:r>
+        <w:rPr>
+          <w:rFonts w:ascii="Arial" w:eastAsia="Arial" w:hAnsi="Arial" w:cs="Arial"/>
+          <w:color w:val="000000"/>
+          <w:sz w:val="22"/>
+          <w:szCs w:val="22"/>
+        </w:rPr>
+        <w:t>hàng</w:t>
+      </w:r>
+      <w:proofErr w:type="spellEnd"/>
+      <w:r>
+        <w:rPr>
+          <w:rFonts w:ascii="Arial" w:eastAsia="Arial" w:hAnsi="Arial" w:cs="Arial"/>
+          <w:color w:val="000000"/>
+          <w:sz w:val="22"/>
+          <w:szCs w:val="22"/>
+        </w:rPr>
+        <w:t xml:space="preserve"> DTQG</w:t>
       </w:r>
     </w:p>
   </w:comment>

</xml_diff>